<commit_message>
Edited Draft and Misc
</commit_message>
<xml_diff>
--- a/Yr 10/English/English Test/2017 Comparative Essay Life Stories/English Comparative Essay Final.docx
+++ b/Yr 10/English/English Test/2017 Comparative Essay Life Stories/English Comparative Essay Final.docx
@@ -15,8 +15,6 @@
         </w:rPr>
         <w:t xml:space="preserve">Life Stories </w:t>
       </w:r>
-      <w:bookmarkStart w:id="0" w:name="_GoBack"/>
-      <w:bookmarkEnd w:id="0"/>
       <w:r>
         <w:rPr>
           <w:lang w:val="en-GB"/>
@@ -704,20 +702,19 @@
           <w:rFonts w:asciiTheme="majorHAnsi" w:hAnsiTheme="majorHAnsi"/>
         </w:rPr>
       </w:pPr>
+      <w:bookmarkStart w:id="0" w:name="_GoBack"/>
       <w:r>
         <w:rPr>
           <w:rFonts w:asciiTheme="majorHAnsi" w:hAnsiTheme="majorHAnsi"/>
         </w:rPr>
         <w:t xml:space="preserve">By comparing the different time periods shown in both Chimamanda </w:t>
       </w:r>
-      <w:proofErr w:type="gramStart"/>
-      <w:r>
-        <w:rPr>
-          <w:rFonts w:asciiTheme="majorHAnsi" w:hAnsiTheme="majorHAnsi"/>
-        </w:rPr>
-        <w:t>Adiche’s  and</w:t>
-      </w:r>
-      <w:proofErr w:type="gramEnd"/>
+      <w:r>
+        <w:rPr>
+          <w:rFonts w:asciiTheme="majorHAnsi" w:hAnsiTheme="majorHAnsi"/>
+        </w:rPr>
+        <w:t>Adiche’s and</w:t>
+      </w:r>
       <w:r>
         <w:rPr>
           <w:rFonts w:asciiTheme="majorHAnsi" w:hAnsiTheme="majorHAnsi"/>
@@ -725,6 +722,7 @@
         <w:t xml:space="preserve"> Maya Angelou’s texts, I have been able to illustrate the change in the value of racial equality and the false belief that people in a lower social class are unskilled and uneducated over two periods of time. This comparison has allowed for me to show how racial equality has been valued more over time and how low class people are still believed to be unskilled and uneducated in both texts.</w:t>
       </w:r>
     </w:p>
+    <w:bookmarkEnd w:id="0"/>
     <w:p>
       <w:pPr>
         <w:pStyle w:val="NormalWeb"/>
@@ -1729,7 +1727,7 @@
 </file>
 
 <file path=customXml/itemProps1.xml><?xml version="1.0" encoding="utf-8"?>
-<ds:datastoreItem xmlns:ds="http://schemas.openxmlformats.org/officeDocument/2006/customXml" ds:itemID="{BBECBA4B-493E-4745-A45A-255F6CDF02EE}">
+<ds:datastoreItem xmlns:ds="http://schemas.openxmlformats.org/officeDocument/2006/customXml" ds:itemID="{B8153BAD-13A8-1D4A-8474-0644EC7318A0}">
   <ds:schemaRefs>
     <ds:schemaRef ds:uri="http://schemas.openxmlformats.org/officeDocument/2006/bibliography"/>
   </ds:schemaRefs>

</xml_diff>